<commit_message>
First step towards using a base class
Implemented AlwaysTakenPredictor
</commit_message>
<xml_diff>
--- a/Project1_Fall24.docx
+++ b/Project1_Fall24.docx
@@ -1093,6 +1093,21 @@
         </w:rPr>
         <w:t xml:space="preserve">[20%] Tournament Predictor. </w:t>
       </w:r>
+    </w:p>
+    <w:p>
+      <w:pPr>
+        <w:pStyle w:val="ListParagraph"/>
+        <w:numPr>
+          <w:ilvl w:val="1"/>
+          <w:numId w:val="1"/>
+        </w:numPr>
+        <w:jc w:val="both"/>
+        <w:rPr>
+          <w:rFonts w:ascii="Arial" w:hAnsi="Arial" w:cs="Arial"/>
+          <w:sz w:val="24"/>
+          <w:szCs w:val="24"/>
+        </w:rPr>
+      </w:pPr>
       <w:r>
         <w:rPr>
           <w:rFonts w:ascii="Arial" w:hAnsi="Arial" w:cs="Arial"/>
@@ -1117,7 +1132,30 @@
           <w:sz w:val="24"/>
           <w:szCs w:val="24"/>
         </w:rPr>
-        <w:t xml:space="preserve"> and bimodal predictor from question (5) for every branch. Configure </w:t>
+        <w:t xml:space="preserve"> and bimodal predictor from question (5) for every branch. </w:t>
+      </w:r>
+    </w:p>
+    <w:p>
+      <w:pPr>
+        <w:pStyle w:val="ListParagraph"/>
+        <w:numPr>
+          <w:ilvl w:val="1"/>
+          <w:numId w:val="1"/>
+        </w:numPr>
+        <w:jc w:val="both"/>
+        <w:rPr>
+          <w:rFonts w:ascii="Arial" w:hAnsi="Arial" w:cs="Arial"/>
+          <w:sz w:val="24"/>
+          <w:szCs w:val="24"/>
+        </w:rPr>
+      </w:pPr>
+      <w:r>
+        <w:rPr>
+          <w:rFonts w:ascii="Arial" w:hAnsi="Arial" w:cs="Arial"/>
+          <w:sz w:val="24"/>
+          <w:szCs w:val="24"/>
+        </w:rPr>
+        <w:t xml:space="preserve">Configure </w:t>
       </w:r>
       <w:proofErr w:type="spellStart"/>
       <w:r>
@@ -1135,25 +1173,122 @@
           <w:sz w:val="24"/>
           <w:szCs w:val="24"/>
         </w:rPr>
-        <w:t xml:space="preserve"> with 4096-entry table and 12 bits of global </w:t>
-      </w:r>
-      <w:proofErr w:type="gramStart"/>
-      <w:r>
-        <w:rPr>
-          <w:rFonts w:ascii="Arial" w:hAnsi="Arial" w:cs="Arial"/>
-          <w:sz w:val="24"/>
-          <w:szCs w:val="24"/>
-        </w:rPr>
-        <w:t>history, and</w:t>
-      </w:r>
-      <w:proofErr w:type="gramEnd"/>
-      <w:r>
-        <w:rPr>
-          <w:rFonts w:ascii="Arial" w:hAnsi="Arial" w:cs="Arial"/>
-          <w:sz w:val="24"/>
-          <w:szCs w:val="24"/>
-        </w:rPr>
-        <w:t xml:space="preserve"> configure bimodal predictor with a 4096-entry table. Initialize the global history register will all zeroes. Furthermore, configure the selector table with 4096 entries and use the same index as you use for bimodal predictor to index into the selector table (that is, the PC). For each entry in the selector, the two-bit counter encodes the following states: 00 – strongly prefer </w:t>
+        <w:t xml:space="preserve"> with 4096-entry table and 12 bits of global history, and </w:t>
+      </w:r>
+    </w:p>
+    <w:p>
+      <w:pPr>
+        <w:pStyle w:val="ListParagraph"/>
+        <w:numPr>
+          <w:ilvl w:val="1"/>
+          <w:numId w:val="1"/>
+        </w:numPr>
+        <w:jc w:val="both"/>
+        <w:rPr>
+          <w:rFonts w:ascii="Arial" w:hAnsi="Arial" w:cs="Arial"/>
+          <w:sz w:val="24"/>
+          <w:szCs w:val="24"/>
+        </w:rPr>
+      </w:pPr>
+      <w:r>
+        <w:rPr>
+          <w:rFonts w:ascii="Arial" w:hAnsi="Arial" w:cs="Arial"/>
+          <w:sz w:val="24"/>
+          <w:szCs w:val="24"/>
+        </w:rPr>
+        <w:t xml:space="preserve">configure bimodal predictor with a 4096-entry table. </w:t>
+      </w:r>
+    </w:p>
+    <w:p>
+      <w:pPr>
+        <w:pStyle w:val="ListParagraph"/>
+        <w:numPr>
+          <w:ilvl w:val="1"/>
+          <w:numId w:val="1"/>
+        </w:numPr>
+        <w:jc w:val="both"/>
+        <w:rPr>
+          <w:rFonts w:ascii="Arial" w:hAnsi="Arial" w:cs="Arial"/>
+          <w:sz w:val="24"/>
+          <w:szCs w:val="24"/>
+        </w:rPr>
+      </w:pPr>
+      <w:r>
+        <w:rPr>
+          <w:rFonts w:ascii="Arial" w:hAnsi="Arial" w:cs="Arial"/>
+          <w:sz w:val="24"/>
+          <w:szCs w:val="24"/>
+        </w:rPr>
+        <w:t xml:space="preserve">Initialize the global history register will all zeroes. </w:t>
+      </w:r>
+    </w:p>
+    <w:p>
+      <w:pPr>
+        <w:pStyle w:val="ListParagraph"/>
+        <w:numPr>
+          <w:ilvl w:val="1"/>
+          <w:numId w:val="1"/>
+        </w:numPr>
+        <w:jc w:val="both"/>
+        <w:rPr>
+          <w:rFonts w:ascii="Arial" w:hAnsi="Arial" w:cs="Arial"/>
+          <w:sz w:val="24"/>
+          <w:szCs w:val="24"/>
+        </w:rPr>
+      </w:pPr>
+      <w:r>
+        <w:rPr>
+          <w:rFonts w:ascii="Arial" w:hAnsi="Arial" w:cs="Arial"/>
+          <w:sz w:val="24"/>
+          <w:szCs w:val="24"/>
+        </w:rPr>
+        <w:t xml:space="preserve">Furthermore, configure the selector table with 4096 entries and use the same index as you use for bimodal predictor to index into the selector table (that is, the PC). </w:t>
+      </w:r>
+    </w:p>
+    <w:p>
+      <w:pPr>
+        <w:pStyle w:val="ListParagraph"/>
+        <w:numPr>
+          <w:ilvl w:val="1"/>
+          <w:numId w:val="1"/>
+        </w:numPr>
+        <w:jc w:val="both"/>
+        <w:rPr>
+          <w:rFonts w:ascii="Arial" w:hAnsi="Arial" w:cs="Arial"/>
+          <w:sz w:val="24"/>
+          <w:szCs w:val="24"/>
+        </w:rPr>
+      </w:pPr>
+      <w:r>
+        <w:rPr>
+          <w:rFonts w:ascii="Arial" w:hAnsi="Arial" w:cs="Arial"/>
+          <w:sz w:val="24"/>
+          <w:szCs w:val="24"/>
+        </w:rPr>
+        <w:t>For each entry in the selector, the two-bit counter encodes the following states:</w:t>
+      </w:r>
+    </w:p>
+    <w:p>
+      <w:pPr>
+        <w:pStyle w:val="ListParagraph"/>
+        <w:numPr>
+          <w:ilvl w:val="2"/>
+          <w:numId w:val="1"/>
+        </w:numPr>
+        <w:jc w:val="both"/>
+        <w:rPr>
+          <w:rFonts w:ascii="Arial" w:hAnsi="Arial" w:cs="Arial"/>
+          <w:sz w:val="24"/>
+          <w:szCs w:val="24"/>
+        </w:rPr>
+      </w:pPr>
+      <w:r>
+        <w:rPr>
+          <w:rFonts w:ascii="Arial" w:hAnsi="Arial" w:cs="Arial"/>
+          <w:sz w:val="24"/>
+          <w:szCs w:val="24"/>
+        </w:rPr>
+        <w:t xml:space="preserve">00 – strongly prefer </w:t>
       </w:r>
       <w:proofErr w:type="spellStart"/>
       <w:r>
@@ -1171,7 +1306,30 @@
           <w:sz w:val="24"/>
           <w:szCs w:val="24"/>
         </w:rPr>
-        <w:t xml:space="preserve">, 01 – weakly prefer </w:t>
+        <w:t xml:space="preserve">, </w:t>
+      </w:r>
+    </w:p>
+    <w:p>
+      <w:pPr>
+        <w:pStyle w:val="ListParagraph"/>
+        <w:numPr>
+          <w:ilvl w:val="2"/>
+          <w:numId w:val="1"/>
+        </w:numPr>
+        <w:jc w:val="both"/>
+        <w:rPr>
+          <w:rFonts w:ascii="Arial" w:hAnsi="Arial" w:cs="Arial"/>
+          <w:sz w:val="24"/>
+          <w:szCs w:val="24"/>
+        </w:rPr>
+      </w:pPr>
+      <w:r>
+        <w:rPr>
+          <w:rFonts w:ascii="Arial" w:hAnsi="Arial" w:cs="Arial"/>
+          <w:sz w:val="24"/>
+          <w:szCs w:val="24"/>
+        </w:rPr>
+        <w:t xml:space="preserve">01 – weakly prefer </w:t>
       </w:r>
       <w:proofErr w:type="spellStart"/>
       <w:r>
@@ -1189,7 +1347,146 @@
           <w:sz w:val="24"/>
           <w:szCs w:val="24"/>
         </w:rPr>
-        <w:t>, 10 – weakly prefer Bimodal, 11 – strongly prefer bimodal. If the two predictors provide the same prediction, then the corresponding selector counter remains the same. If one of the predictors is correct and the other one is wrong, then the selector’s counter is decremented or incremented to move towards the predictor that was correct. Initialize all the component predictors to “Strongly Non-Taken” and initialize the selector’s counters to “</w:t>
+        <w:t xml:space="preserve">, </w:t>
+      </w:r>
+    </w:p>
+    <w:p>
+      <w:pPr>
+        <w:pStyle w:val="ListParagraph"/>
+        <w:numPr>
+          <w:ilvl w:val="2"/>
+          <w:numId w:val="1"/>
+        </w:numPr>
+        <w:jc w:val="both"/>
+        <w:rPr>
+          <w:rFonts w:ascii="Arial" w:hAnsi="Arial" w:cs="Arial"/>
+          <w:sz w:val="24"/>
+          <w:szCs w:val="24"/>
+        </w:rPr>
+      </w:pPr>
+      <w:r>
+        <w:rPr>
+          <w:rFonts w:ascii="Arial" w:hAnsi="Arial" w:cs="Arial"/>
+          <w:sz w:val="24"/>
+          <w:szCs w:val="24"/>
+        </w:rPr>
+        <w:t xml:space="preserve">10 – weakly prefer Bimodal, </w:t>
+      </w:r>
+    </w:p>
+    <w:p>
+      <w:pPr>
+        <w:pStyle w:val="ListParagraph"/>
+        <w:numPr>
+          <w:ilvl w:val="2"/>
+          <w:numId w:val="1"/>
+        </w:numPr>
+        <w:jc w:val="both"/>
+        <w:rPr>
+          <w:rFonts w:ascii="Arial" w:hAnsi="Arial" w:cs="Arial"/>
+          <w:sz w:val="24"/>
+          <w:szCs w:val="24"/>
+        </w:rPr>
+      </w:pPr>
+      <w:r>
+        <w:rPr>
+          <w:rFonts w:ascii="Arial" w:hAnsi="Arial" w:cs="Arial"/>
+          <w:sz w:val="24"/>
+          <w:szCs w:val="24"/>
+        </w:rPr>
+        <w:lastRenderedPageBreak/>
+        <w:t xml:space="preserve">11 – strongly prefer bimodal. </w:t>
+      </w:r>
+    </w:p>
+    <w:p>
+      <w:pPr>
+        <w:pStyle w:val="ListParagraph"/>
+        <w:numPr>
+          <w:ilvl w:val="2"/>
+          <w:numId w:val="1"/>
+        </w:numPr>
+        <w:jc w:val="both"/>
+        <w:rPr>
+          <w:rFonts w:ascii="Arial" w:hAnsi="Arial" w:cs="Arial"/>
+          <w:sz w:val="24"/>
+          <w:szCs w:val="24"/>
+        </w:rPr>
+      </w:pPr>
+      <w:r>
+        <w:rPr>
+          <w:rFonts w:ascii="Arial" w:hAnsi="Arial" w:cs="Arial"/>
+          <w:sz w:val="24"/>
+          <w:szCs w:val="24"/>
+        </w:rPr>
+        <w:t xml:space="preserve">If the two predictors provide the same prediction, then the corresponding selector counter remains the same. </w:t>
+      </w:r>
+    </w:p>
+    <w:p>
+      <w:pPr>
+        <w:pStyle w:val="ListParagraph"/>
+        <w:numPr>
+          <w:ilvl w:val="2"/>
+          <w:numId w:val="1"/>
+        </w:numPr>
+        <w:jc w:val="both"/>
+        <w:rPr>
+          <w:rFonts w:ascii="Arial" w:hAnsi="Arial" w:cs="Arial"/>
+          <w:sz w:val="24"/>
+          <w:szCs w:val="24"/>
+        </w:rPr>
+      </w:pPr>
+      <w:r>
+        <w:rPr>
+          <w:rFonts w:ascii="Arial" w:hAnsi="Arial" w:cs="Arial"/>
+          <w:sz w:val="24"/>
+          <w:szCs w:val="24"/>
+        </w:rPr>
+        <w:t xml:space="preserve">If one of the predictors is correct and the other one is wrong, then the selector’s counter is decremented or incremented to move towards the predictor that was correct. </w:t>
+      </w:r>
+    </w:p>
+    <w:p>
+      <w:pPr>
+        <w:pStyle w:val="ListParagraph"/>
+        <w:numPr>
+          <w:ilvl w:val="2"/>
+          <w:numId w:val="1"/>
+        </w:numPr>
+        <w:jc w:val="both"/>
+        <w:rPr>
+          <w:rFonts w:ascii="Arial" w:hAnsi="Arial" w:cs="Arial"/>
+          <w:sz w:val="24"/>
+          <w:szCs w:val="24"/>
+        </w:rPr>
+      </w:pPr>
+      <w:r>
+        <w:rPr>
+          <w:rFonts w:ascii="Arial" w:hAnsi="Arial" w:cs="Arial"/>
+          <w:sz w:val="24"/>
+          <w:szCs w:val="24"/>
+        </w:rPr>
+        <w:t xml:space="preserve">Initialize all the component predictors to “Strongly Non-Taken” and </w:t>
+      </w:r>
+    </w:p>
+    <w:p>
+      <w:pPr>
+        <w:pStyle w:val="ListParagraph"/>
+        <w:numPr>
+          <w:ilvl w:val="2"/>
+          <w:numId w:val="1"/>
+        </w:numPr>
+        <w:jc w:val="both"/>
+        <w:rPr>
+          <w:rFonts w:ascii="Arial" w:hAnsi="Arial" w:cs="Arial"/>
+          <w:sz w:val="24"/>
+          <w:szCs w:val="24"/>
+        </w:rPr>
+      </w:pPr>
+      <w:r>
+        <w:rPr>
+          <w:rFonts w:ascii="Arial" w:hAnsi="Arial" w:cs="Arial"/>
+          <w:sz w:val="24"/>
+          <w:szCs w:val="24"/>
+        </w:rPr>
+        <w:t>initialize the selector’s counters to “</w:t>
       </w:r>
       <w:r>
         <w:rPr>
@@ -1333,7 +1630,6 @@
           <w:sz w:val="24"/>
           <w:szCs w:val="24"/>
         </w:rPr>
-        <w:lastRenderedPageBreak/>
         <w:t xml:space="preserve">A sample output file called </w:t>
       </w:r>
       <w:r>
@@ -1769,6 +2065,7 @@
           <w:sz w:val="24"/>
           <w:szCs w:val="24"/>
         </w:rPr>
+        <w:lastRenderedPageBreak/>
         <w:t xml:space="preserve">This will create a new directory (named </w:t>
       </w:r>
       <w:r>
@@ -1907,7 +2204,6 @@
           <w:sz w:val="24"/>
           <w:szCs w:val="24"/>
         </w:rPr>
-        <w:lastRenderedPageBreak/>
         <w:t xml:space="preserve">The code that you submit should compile into a single executable called </w:t>
       </w:r>
       <w:r>
@@ -2237,6 +2533,7 @@
           <w:sz w:val="24"/>
           <w:szCs w:val="24"/>
         </w:rPr>
+        <w:lastRenderedPageBreak/>
         <w:t xml:space="preserve">Where each </w:t>
       </w:r>
     </w:p>
@@ -2463,7 +2760,6 @@
           <w:sz w:val="24"/>
           <w:szCs w:val="24"/>
         </w:rPr>
-        <w:lastRenderedPageBreak/>
         <w:t>Sixth Line:</w:t>
       </w:r>
       <w:r>
@@ -2818,6 +3114,7 @@
           <w:sz w:val="24"/>
           <w:szCs w:val="24"/>
         </w:rPr>
+        <w:lastRenderedPageBreak/>
         <w:t>All source code</w:t>
       </w:r>
     </w:p>
@@ -3113,7 +3410,6 @@
           <w:sz w:val="24"/>
           <w:szCs w:val="24"/>
         </w:rPr>
-        <w:lastRenderedPageBreak/>
         <w:t>Create a tar/</w:t>
       </w:r>
       <w:proofErr w:type="spellStart"/>

</xml_diff>